<commit_message>
changes to Week 1 stuff
</commit_message>
<xml_diff>
--- a/Week 1 -- Likelihoods and linear models/Homework/Homework_Week_1.docx
+++ b/Week 1 -- Likelihoods and linear models/Homework/Homework_Week_1.docx
@@ -232,7 +232,7 @@
         <w:t xml:space="preserve">Then, </w:t>
       </w:r>
       <w:r>
-        <w:t>write a template file in TMB that can be used to estimate parameters for three alternative generalized linear mixed models</w:t>
+        <w:t>write a template file in TMB that can be used to estimate parameters for three alternative generalized linear models</w:t>
       </w:r>
       <w:r>
         <w:t xml:space="preserve">.  </w:t>
@@ -332,8 +332,6 @@
       <w:r>
         <w:t>, but which in some way differs from #1 and #2</w:t>
       </w:r>
-      <w:bookmarkStart w:id="0" w:name="_GoBack"/>
-      <w:bookmarkEnd w:id="0"/>
     </w:p>
     <w:p>
       <w:r>
@@ -379,7 +377,24 @@
         <w:t xml:space="preserve"> experiment (see Week</w:t>
       </w:r>
       <w:r>
-        <w:t xml:space="preserve"> 1 lab for definition)</w:t>
+        <w:t xml:space="preserve"> 1 lab </w:t>
+      </w:r>
+      <w:proofErr w:type="spellStart"/>
+      <w:r>
+        <w:t>powerpoint</w:t>
+      </w:r>
+      <w:proofErr w:type="spellEnd"/>
+      <w:r>
+        <w:t xml:space="preserve"> </w:t>
+      </w:r>
+      <w:r>
+        <w:t>for definition</w:t>
+      </w:r>
+      <w:r>
+        <w:t>, and Week 1 lab R script for example</w:t>
+      </w:r>
+      <w:r>
+        <w:t>)</w:t>
       </w:r>
     </w:p>
     <w:p>
@@ -411,11 +426,23 @@
       </w:r>
       <w:proofErr w:type="spellEnd"/>
       <w:r>
-        <w:t xml:space="preserve">, having the same linear predictors, probability distribution for the response variable, etc.).  For each combination of simulation and estimation model, please conduct 100 </w:t>
+        <w:t xml:space="preserve">, having the same linear predictors, probability distribution for the response variable, etc.).  </w:t>
+      </w:r>
+      <w:r>
+        <w:t xml:space="preserve">Parameters for the simulation models should be fixed at the values estimated when </w:t>
       </w:r>
       <w:r>
         <w:lastRenderedPageBreak/>
-        <w:t>simulation replicates.  Each replicate should involve generate 12,210 observations (</w:t>
+        <w:t xml:space="preserve">using the EBS Pollock data set.  </w:t>
+      </w:r>
+      <w:r>
+        <w:t>For each combination of simulation and estimation model, please conduct 100 simulation replicates.  Each r</w:t>
+      </w:r>
+      <w:r>
+        <w:t>eplicate should involve generating</w:t>
+      </w:r>
+      <w:r>
+        <w:t xml:space="preserve"> 12,210 observations (</w:t>
       </w:r>
       <w:proofErr w:type="spellStart"/>
       <w:r>
@@ -454,7 +481,10 @@
         <w:t>.  Please also interpret which estimation model has relatively high or low error for each simulation model.</w:t>
       </w:r>
     </w:p>
-    <w:p/>
+    <w:p>
+      <w:bookmarkStart w:id="0" w:name="_GoBack"/>
+      <w:bookmarkEnd w:id="0"/>
+    </w:p>
     <w:p/>
     <w:sectPr>
       <w:pgSz w:w="11906" w:h="16838"/>

</xml_diff>